<commit_message>
templates: update report templates and add thumbnails for QRS and XYZ reports
</commit_message>
<xml_diff>
--- a/templates/QRS report.docx
+++ b/templates/QRS report.docx
@@ -109,86 +109,28 @@
           <w:sz w:val="96"/>
           <w:szCs w:val="96"/>
         </w:rPr>
-        <w:t>XYZ Report</w:t>
+        <w:t>QRS</w:t>
+      </w:r>
+      <w:r>
+        <w:rPr>
+          <w:rFonts w:ascii="Comic Sans MS" w:hAnsi="Comic Sans MS"/>
+          <w:sz w:val="96"/>
+          <w:szCs w:val="96"/>
+        </w:rPr>
+        <w:t xml:space="preserve"> Report</w:t>
       </w:r>
     </w:p>
     <w:p>
       <w:pPr>
         <w:rPr>
           <w:rFonts w:ascii="Comic Sans MS" w:hAnsi="Comic Sans MS"/>
-          <w:sz w:val="26"/>
-          <w:szCs w:val="26"/>
         </w:rPr>
       </w:pPr>
       <w:r>
-        <w:fldChar w:fldCharType="begin"/>
-      </w:r>
-      <w:r>
-        <w:instrText xml:space="preserve"> INCLUDEPICTURE "https://cdn1.byjus.com/wp-content/uploads/2021/03/line-graph.png" \* MERGEFORMATINET </w:instrText>
-      </w:r>
-      <w:r>
-        <w:fldChar w:fldCharType="separate"/>
-      </w:r>
-      <w:r>
-        <w:rPr>
-          <w:noProof/>
-        </w:rPr>
-        <w:drawing>
-          <wp:inline distT="0" distB="0" distL="0" distR="0" wp14:anchorId="6B16FC68" wp14:editId="35C60BBA">
-            <wp:extent cx="4023294" cy="2697932"/>
-            <wp:effectExtent l="0" t="0" r="3175" b="0"/>
-            <wp:docPr id="985116922" name="Picture 1" descr="Types of Graphs and Charts"/>
-            <wp:cNvGraphicFramePr>
-              <a:graphicFrameLocks xmlns:a="http://schemas.openxmlformats.org/drawingml/2006/main" noChangeAspect="1"/>
-            </wp:cNvGraphicFramePr>
-            <a:graphic xmlns:a="http://schemas.openxmlformats.org/drawingml/2006/main">
-              <a:graphicData uri="http://schemas.openxmlformats.org/drawingml/2006/picture">
-                <pic:pic xmlns:pic="http://schemas.openxmlformats.org/drawingml/2006/picture">
-                  <pic:nvPicPr>
-                    <pic:cNvPr id="0" name="Picture 1" descr="Types of Graphs and Charts"/>
-                    <pic:cNvPicPr>
-                      <a:picLocks noChangeAspect="1" noChangeArrowheads="1"/>
-                    </pic:cNvPicPr>
-                  </pic:nvPicPr>
-                  <pic:blipFill rotWithShape="1">
-                    <a:blip r:embed="rId5">
-                      <a:extLst>
-                        <a:ext uri="{28A0092B-C50C-407E-A947-70E740481C1C}">
-                          <a14:useLocalDpi xmlns:a14="http://schemas.microsoft.com/office/drawing/2010/main" val="0"/>
-                        </a:ext>
-                      </a:extLst>
-                    </a:blip>
-                    <a:srcRect t="15125" r="2207" b="10166"/>
-                    <a:stretch>
-                      <a:fillRect/>
-                    </a:stretch>
-                  </pic:blipFill>
-                  <pic:spPr bwMode="auto">
-                    <a:xfrm>
-                      <a:off x="0" y="0"/>
-                      <a:ext cx="4023985" cy="2698395"/>
-                    </a:xfrm>
-                    <a:prstGeom prst="rect">
-                      <a:avLst/>
-                    </a:prstGeom>
-                    <a:noFill/>
-                    <a:ln>
-                      <a:noFill/>
-                    </a:ln>
-                    <a:extLst>
-                      <a:ext uri="{53640926-AAD7-44D8-BBD7-CCE9431645EC}">
-                        <a14:shadowObscured xmlns:a14="http://schemas.microsoft.com/office/drawing/2010/main"/>
-                      </a:ext>
-                    </a:extLst>
-                  </pic:spPr>
-                </pic:pic>
-              </a:graphicData>
-            </a:graphic>
-          </wp:inline>
-        </w:drawing>
-      </w:r>
-      <w:r>
-        <w:fldChar w:fldCharType="end"/>
+        <w:rPr>
+          <w:rFonts w:ascii="Comic Sans MS" w:hAnsi="Comic Sans MS"/>
+        </w:rPr>
+        <w:t>Commodo laborum voluptate eu. Ad anim aliquip ea Lorem ea. Voluptate consequat reprehenderit Lorem quis et ullamco sint duis non et officia dolore. Duis aute incididunt sint. Duis occaecat ullamco deserunt incididunt. Nisi officia duis sint sunt eu sunt.</w:t>
       </w:r>
     </w:p>
     <w:p>
@@ -200,16 +142,8 @@
       <w:r>
         <w:rPr>
           <w:rFonts w:ascii="Comic Sans MS" w:hAnsi="Comic Sans MS"/>
-          <w:sz w:val="26"/>
-          <w:szCs w:val="26"/>
-        </w:rPr>
-        <w:t>Commodo</w:t>
-      </w:r>
-      <w:r>
-        <w:rPr>
-          <w:rFonts w:ascii="Comic Sans MS" w:hAnsi="Comic Sans MS"/>
-        </w:rPr>
-        <w:t xml:space="preserve"> laborum voluptate eu. Ad anim aliquip ea Lorem ea. Voluptate consequat reprehenderit Lorem quis et ullamco sint duis non et officia dolore. Duis aute incididunt sint. Duis occaecat ullamco deserunt incididunt. Nisi officia duis sint sunt eu sunt.</w:t>
+        </w:rPr>
+        <w:t>Adipisicing esse sunt culpa sit nulla excepteur Lorem veniam consectetur tempor occaecat dolore ipsum anim excepteur. Cillum duis commodo ad anim aliquip id ex minim cupidatat dolor nisi. Quis sunt reprehenderit voluptate aliquip excepteur pariatur nisi aliquip duis ea Lorem. Minim fugiat qui consequat ea ad nisi nulla.</w:t>
       </w:r>
     </w:p>
     <w:p>
@@ -222,8 +156,15 @@
         <w:rPr>
           <w:rFonts w:ascii="Comic Sans MS" w:hAnsi="Comic Sans MS"/>
         </w:rPr>
-        <w:t>Adipisicing esse sunt culpa sit nulla excepteur Lorem veniam consectetur tempor occaecat dolore ipsum anim excepteur. Cillum duis commodo ad anim aliquip id ex minim cupidatat dolor nisi. Quis sunt reprehenderit voluptate aliquip excepteur pariatur nisi aliquip duis ea Lorem. Minim fugiat qui consequat ea ad nisi nulla.</w:t>
+        <w:t>Occaecat id eu reprehenderit ipsum sunt laboris dolor exercitation voluptate reprehenderit. Qui pariatur irure elit minim fugiat ea nisi excepteur ex elit incididunt laboris ex. Magna magna magna ad nisi quis laborum qui laboris sunt aliquip quis elit laborum reprehenderit. Cillum laborum minim nostrud mollit pariatur laborum excepteur eu excepteur consectetur sit sunt anim sit consectetur. Nostrud exercitation aliquip in. Velit nulla mollit aliqua. Cupidatat eiusmod Lorem adipisicing eiusmod labore veniam exercitation incididunt aliquip et.</w:t>
       </w:r>
+    </w:p>
+    <w:p>
+      <w:pPr>
+        <w:rPr>
+          <w:rFonts w:ascii="Comic Sans MS" w:hAnsi="Comic Sans MS"/>
+        </w:rPr>
+      </w:pPr>
     </w:p>
     <w:sectPr>
       <w:pgSz w:w="12240" w:h="15840"/>

</xml_diff>